<commit_message>
Adding Flutter and Dart document, Updating Programming Vocab document
</commit_message>
<xml_diff>
--- a/Programming Vocab.docx
+++ b/Programming Vocab.docx
@@ -169,6 +169,63 @@
       </w:pPr>
       <w:r>
         <w:t>ASPX</w:t>
+      </w:r>
+    </w:p>
+    <w:p>
+      <w:pPr>
+        <w:pStyle w:val="ListParagraph"/>
+        <w:numPr>
+          <w:ilvl w:val="0"/>
+          <w:numId w:val="1"/>
+        </w:numPr>
+      </w:pPr>
+      <w:r>
+        <w:t>IDE: Integrated Development Environment</w:t>
+      </w:r>
+      <w:r>
+        <w:t xml:space="preserve"> (Visual Studio)</w:t>
+      </w:r>
+    </w:p>
+    <w:p>
+      <w:pPr>
+        <w:pStyle w:val="ListParagraph"/>
+        <w:numPr>
+          <w:ilvl w:val="0"/>
+          <w:numId w:val="1"/>
+        </w:numPr>
+      </w:pPr>
+      <w:r>
+        <w:t>Framework:</w:t>
+      </w:r>
+      <w:r>
+        <w:t xml:space="preserve"> is simply a collection of packages and utility functions, and functionalities</w:t>
+      </w:r>
+      <w:r>
+        <w:t xml:space="preserve"> (.NET framework)</w:t>
+      </w:r>
+    </w:p>
+    <w:p>
+      <w:pPr>
+        <w:pStyle w:val="ListParagraph"/>
+        <w:numPr>
+          <w:ilvl w:val="0"/>
+          <w:numId w:val="1"/>
+        </w:numPr>
+      </w:pPr>
+      <w:r>
+        <w:t>CLI: (Command line input)</w:t>
+      </w:r>
+    </w:p>
+    <w:p>
+      <w:pPr>
+        <w:pStyle w:val="ListParagraph"/>
+        <w:numPr>
+          <w:ilvl w:val="0"/>
+          <w:numId w:val="1"/>
+        </w:numPr>
+      </w:pPr>
+      <w:r>
+        <w:t>SDK: Software development kit</w:t>
       </w:r>
     </w:p>
     <w:sectPr>

</xml_diff>